<commit_message>
Week 5 and 6
</commit_message>
<xml_diff>
--- a/mysql_execution_output_result.docx
+++ b/mysql_execution_output_result.docx
@@ -9,6 +9,38 @@
           <w:lang w:val="en-US"/>
         </w:rPr>
       </w:pPr>
+    </w:p>
+    <w:p>
+      <w:pPr>
+        <w:rPr>
+          <w:rFonts w:hint="default"/>
+          <w:lang w:val="en-US"/>
+        </w:rPr>
+      </w:pPr>
+    </w:p>
+    <w:p>
+      <w:pPr>
+        <w:rPr>
+          <w:rFonts w:hint="default"/>
+          <w:lang w:val="en-US"/>
+        </w:rPr>
+      </w:pPr>
+    </w:p>
+    <w:p>
+      <w:pPr>
+        <w:rPr>
+          <w:rFonts w:hint="default"/>
+          <w:lang w:val="en-US"/>
+        </w:rPr>
+      </w:pPr>
+    </w:p>
+    <w:p>
+      <w:pPr>
+        <w:rPr>
+          <w:rFonts w:hint="default"/>
+          <w:lang w:val="en-US"/>
+        </w:rPr>
+      </w:pPr>
       <w:r>
         <w:rPr>
           <w:rFonts w:hint="default"/>
@@ -16,9 +48,9 @@
         </w:rPr>
         <w:drawing>
           <wp:inline distT="0" distB="0" distL="114300" distR="114300">
-            <wp:extent cx="4114800" cy="2586990"/>
-            <wp:effectExtent l="0" t="0" r="0" b="3810"/>
-            <wp:docPr id="9" name="Picture 9" descr="show_tables"/>
+            <wp:extent cx="5271770" cy="3863340"/>
+            <wp:effectExtent l="0" t="0" r="11430" b="10160"/>
+            <wp:docPr id="15" name="Picture 15" descr="create_database"/>
             <wp:cNvGraphicFramePr>
               <a:graphicFrameLocks xmlns:a="http://schemas.openxmlformats.org/drawingml/2006/main" noChangeAspect="1"/>
             </wp:cNvGraphicFramePr>
@@ -26,7 +58,7 @@
               <a:graphicData uri="http://schemas.openxmlformats.org/drawingml/2006/picture">
                 <pic:pic xmlns:pic="http://schemas.openxmlformats.org/drawingml/2006/picture">
                   <pic:nvPicPr>
-                    <pic:cNvPr id="9" name="Picture 9" descr="show_tables"/>
+                    <pic:cNvPr id="15" name="Picture 15" descr="create_database"/>
                     <pic:cNvPicPr>
                       <a:picLocks noChangeAspect="1"/>
                     </pic:cNvPicPr>
@@ -40,7 +72,7 @@
                   <pic:spPr>
                     <a:xfrm>
                       <a:off x="0" y="0"/>
-                      <a:ext cx="4114800" cy="2586990"/>
+                      <a:ext cx="5271770" cy="3863340"/>
                     </a:xfrm>
                     <a:prstGeom prst="rect">
                       <a:avLst/>
@@ -60,40 +92,6 @@
           <w:lang w:val="en-US"/>
         </w:rPr>
       </w:pPr>
-    </w:p>
-    <w:p>
-      <w:pPr>
-        <w:rPr>
-          <w:rFonts w:hint="default"/>
-          <w:lang w:val="en-US"/>
-        </w:rPr>
-      </w:pPr>
-    </w:p>
-    <w:p>
-      <w:pPr>
-        <w:rPr>
-          <w:rFonts w:hint="default"/>
-          <w:lang w:val="en-US"/>
-        </w:rPr>
-      </w:pPr>
-    </w:p>
-    <w:p>
-      <w:pPr>
-        <w:rPr>
-          <w:rFonts w:hint="default"/>
-          <w:lang w:val="en-US"/>
-        </w:rPr>
-      </w:pPr>
-    </w:p>
-    <w:p>
-      <w:pPr>
-        <w:rPr>
-          <w:rFonts w:hint="default"/>
-          <w:lang w:val="en-US"/>
-        </w:rPr>
-      </w:pPr>
-      <w:bookmarkStart w:id="0" w:name="_GoBack"/>
-      <w:bookmarkEnd w:id="0"/>
     </w:p>
     <w:p>
       <w:pPr>
@@ -410,6 +408,38 @@
           <w:lang w:val="en-US"/>
         </w:rPr>
       </w:pPr>
+    </w:p>
+    <w:p>
+      <w:pPr>
+        <w:rPr>
+          <w:rFonts w:hint="default"/>
+          <w:lang w:val="en-US"/>
+        </w:rPr>
+      </w:pPr>
+    </w:p>
+    <w:p>
+      <w:pPr>
+        <w:rPr>
+          <w:rFonts w:hint="default"/>
+          <w:lang w:val="en-US"/>
+        </w:rPr>
+      </w:pPr>
+    </w:p>
+    <w:p>
+      <w:pPr>
+        <w:rPr>
+          <w:rFonts w:hint="default"/>
+          <w:lang w:val="en-US"/>
+        </w:rPr>
+      </w:pPr>
+    </w:p>
+    <w:p>
+      <w:pPr>
+        <w:rPr>
+          <w:rFonts w:hint="default"/>
+          <w:lang w:val="en-US"/>
+        </w:rPr>
+      </w:pPr>
       <w:r>
         <w:rPr>
           <w:rFonts w:hint="default"/>
@@ -417,9 +447,9 @@
         </w:rPr>
         <w:drawing>
           <wp:inline distT="0" distB="0" distL="114300" distR="114300">
-            <wp:extent cx="5271770" cy="3863340"/>
-            <wp:effectExtent l="0" t="0" r="11430" b="10160"/>
-            <wp:docPr id="15" name="Picture 15" descr="create_database"/>
+            <wp:extent cx="4114800" cy="2586990"/>
+            <wp:effectExtent l="0" t="0" r="0" b="3810"/>
+            <wp:docPr id="9" name="Picture 9" descr="show_tables"/>
             <wp:cNvGraphicFramePr>
               <a:graphicFrameLocks xmlns:a="http://schemas.openxmlformats.org/drawingml/2006/main" noChangeAspect="1"/>
             </wp:cNvGraphicFramePr>
@@ -427,7 +457,7 @@
               <a:graphicData uri="http://schemas.openxmlformats.org/drawingml/2006/picture">
                 <pic:pic xmlns:pic="http://schemas.openxmlformats.org/drawingml/2006/picture">
                   <pic:nvPicPr>
-                    <pic:cNvPr id="15" name="Picture 15" descr="create_database"/>
+                    <pic:cNvPr id="9" name="Picture 9" descr="show_tables"/>
                     <pic:cNvPicPr>
                       <a:picLocks noChangeAspect="1"/>
                     </pic:cNvPicPr>
@@ -441,7 +471,1948 @@
                   <pic:spPr>
                     <a:xfrm>
                       <a:off x="0" y="0"/>
-                      <a:ext cx="5271770" cy="3863340"/>
+                      <a:ext cx="4114800" cy="2586990"/>
+                    </a:xfrm>
+                    <a:prstGeom prst="rect">
+                      <a:avLst/>
+                    </a:prstGeom>
+                  </pic:spPr>
+                </pic:pic>
+              </a:graphicData>
+            </a:graphic>
+          </wp:inline>
+        </w:drawing>
+      </w:r>
+    </w:p>
+    <w:p>
+      <w:pPr>
+        <w:rPr>
+          <w:rFonts w:hint="default"/>
+          <w:lang w:val="en-US"/>
+        </w:rPr>
+      </w:pPr>
+    </w:p>
+    <w:p>
+      <w:pPr>
+        <w:rPr>
+          <w:rFonts w:hint="default"/>
+          <w:lang w:val="en-US"/>
+        </w:rPr>
+      </w:pPr>
+    </w:p>
+    <w:p>
+      <w:pPr>
+        <w:rPr>
+          <w:rFonts w:hint="default"/>
+          <w:lang w:val="en-US"/>
+        </w:rPr>
+      </w:pPr>
+    </w:p>
+    <w:p>
+      <w:pPr>
+        <w:rPr>
+          <w:rFonts w:hint="default"/>
+          <w:b/>
+          <w:bCs/>
+          <w:sz w:val="21"/>
+          <w:szCs w:val="21"/>
+          <w:lang w:val="en-US"/>
+        </w:rPr>
+      </w:pPr>
+      <w:r>
+        <w:rPr>
+          <w:rFonts w:hint="default"/>
+          <w:b/>
+          <w:bCs/>
+          <w:sz w:val="21"/>
+          <w:szCs w:val="21"/>
+          <w:lang w:val="en-US"/>
+        </w:rPr>
+        <w:t>Mysql data Load:</w:t>
+      </w:r>
+    </w:p>
+    <w:p>
+      <w:pPr>
+        <w:rPr>
+          <w:rFonts w:hint="default"/>
+          <w:lang w:val="en-US"/>
+        </w:rPr>
+      </w:pPr>
+    </w:p>
+    <w:p>
+      <w:pPr>
+        <w:rPr>
+          <w:rFonts w:hint="default"/>
+          <w:lang w:val="en-US"/>
+        </w:rPr>
+      </w:pPr>
+    </w:p>
+    <w:p>
+      <w:pPr>
+        <w:rPr>
+          <w:rFonts w:hint="default"/>
+          <w:lang w:val="en-US"/>
+        </w:rPr>
+      </w:pPr>
+      <w:r>
+        <w:drawing>
+          <wp:inline distT="0" distB="0" distL="114300" distR="114300">
+            <wp:extent cx="6911975" cy="1739265"/>
+            <wp:effectExtent l="0" t="0" r="9525" b="635"/>
+            <wp:docPr id="4" name="Picture 4"/>
+            <wp:cNvGraphicFramePr>
+              <a:graphicFrameLocks xmlns:a="http://schemas.openxmlformats.org/drawingml/2006/main" noChangeAspect="1"/>
+            </wp:cNvGraphicFramePr>
+            <a:graphic xmlns:a="http://schemas.openxmlformats.org/drawingml/2006/main">
+              <a:graphicData uri="http://schemas.openxmlformats.org/drawingml/2006/picture">
+                <pic:pic xmlns:pic="http://schemas.openxmlformats.org/drawingml/2006/picture">
+                  <pic:nvPicPr>
+                    <pic:cNvPr id="4" name="Picture 4"/>
+                    <pic:cNvPicPr>
+                      <a:picLocks noChangeAspect="1"/>
+                    </pic:cNvPicPr>
+                  </pic:nvPicPr>
+                  <pic:blipFill>
+                    <a:blip r:embed="rId10"/>
+                    <a:stretch>
+                      <a:fillRect/>
+                    </a:stretch>
+                  </pic:blipFill>
+                  <pic:spPr>
+                    <a:xfrm>
+                      <a:off x="0" y="0"/>
+                      <a:ext cx="6911975" cy="1739265"/>
+                    </a:xfrm>
+                    <a:prstGeom prst="rect">
+                      <a:avLst/>
+                    </a:prstGeom>
+                    <a:noFill/>
+                    <a:ln>
+                      <a:noFill/>
+                    </a:ln>
+                  </pic:spPr>
+                </pic:pic>
+              </a:graphicData>
+            </a:graphic>
+          </wp:inline>
+        </w:drawing>
+      </w:r>
+    </w:p>
+    <w:p>
+      <w:pPr>
+        <w:rPr>
+          <w:rFonts w:hint="default"/>
+          <w:lang w:val="en-US"/>
+        </w:rPr>
+      </w:pPr>
+    </w:p>
+    <w:p>
+      <w:pPr>
+        <w:rPr>
+          <w:rFonts w:hint="default"/>
+          <w:lang w:val="en-US"/>
+        </w:rPr>
+      </w:pPr>
+    </w:p>
+    <w:p>
+      <w:pPr>
+        <w:rPr>
+          <w:rFonts w:hint="default"/>
+          <w:lang w:val="en-US"/>
+        </w:rPr>
+      </w:pPr>
+    </w:p>
+    <w:p>
+      <w:pPr>
+        <w:rPr>
+          <w:rFonts w:hint="default"/>
+          <w:lang w:val="en-US"/>
+        </w:rPr>
+      </w:pPr>
+    </w:p>
+    <w:p>
+      <w:r>
+        <w:drawing>
+          <wp:inline distT="0" distB="0" distL="114300" distR="114300">
+            <wp:extent cx="6094730" cy="3886200"/>
+            <wp:effectExtent l="0" t="0" r="1270" b="0"/>
+            <wp:docPr id="5" name="Picture 5"/>
+            <wp:cNvGraphicFramePr>
+              <a:graphicFrameLocks xmlns:a="http://schemas.openxmlformats.org/drawingml/2006/main" noChangeAspect="1"/>
+            </wp:cNvGraphicFramePr>
+            <a:graphic xmlns:a="http://schemas.openxmlformats.org/drawingml/2006/main">
+              <a:graphicData uri="http://schemas.openxmlformats.org/drawingml/2006/picture">
+                <pic:pic xmlns:pic="http://schemas.openxmlformats.org/drawingml/2006/picture">
+                  <pic:nvPicPr>
+                    <pic:cNvPr id="5" name="Picture 5"/>
+                    <pic:cNvPicPr>
+                      <a:picLocks noChangeAspect="1"/>
+                    </pic:cNvPicPr>
+                  </pic:nvPicPr>
+                  <pic:blipFill>
+                    <a:blip r:embed="rId11"/>
+                    <a:stretch>
+                      <a:fillRect/>
+                    </a:stretch>
+                  </pic:blipFill>
+                  <pic:spPr>
+                    <a:xfrm>
+                      <a:off x="0" y="0"/>
+                      <a:ext cx="6094730" cy="3886200"/>
+                    </a:xfrm>
+                    <a:prstGeom prst="rect">
+                      <a:avLst/>
+                    </a:prstGeom>
+                    <a:noFill/>
+                    <a:ln>
+                      <a:noFill/>
+                    </a:ln>
+                  </pic:spPr>
+                </pic:pic>
+              </a:graphicData>
+            </a:graphic>
+          </wp:inline>
+        </w:drawing>
+      </w:r>
+    </w:p>
+    <w:p/>
+    <w:p/>
+    <w:p/>
+    <w:p>
+      <w:pPr>
+        <w:rPr>
+          <w:rFonts w:hint="default"/>
+          <w:lang w:val="en-US"/>
+        </w:rPr>
+      </w:pPr>
+      <w:r>
+        <w:drawing>
+          <wp:inline distT="0" distB="0" distL="114300" distR="114300">
+            <wp:extent cx="6211570" cy="2418715"/>
+            <wp:effectExtent l="0" t="0" r="11430" b="6985"/>
+            <wp:docPr id="6" name="Picture 6"/>
+            <wp:cNvGraphicFramePr>
+              <a:graphicFrameLocks xmlns:a="http://schemas.openxmlformats.org/drawingml/2006/main" noChangeAspect="1"/>
+            </wp:cNvGraphicFramePr>
+            <a:graphic xmlns:a="http://schemas.openxmlformats.org/drawingml/2006/main">
+              <a:graphicData uri="http://schemas.openxmlformats.org/drawingml/2006/picture">
+                <pic:pic xmlns:pic="http://schemas.openxmlformats.org/drawingml/2006/picture">
+                  <pic:nvPicPr>
+                    <pic:cNvPr id="6" name="Picture 6"/>
+                    <pic:cNvPicPr>
+                      <a:picLocks noChangeAspect="1"/>
+                    </pic:cNvPicPr>
+                  </pic:nvPicPr>
+                  <pic:blipFill>
+                    <a:blip r:embed="rId12"/>
+                    <a:stretch>
+                      <a:fillRect/>
+                    </a:stretch>
+                  </pic:blipFill>
+                  <pic:spPr>
+                    <a:xfrm>
+                      <a:off x="0" y="0"/>
+                      <a:ext cx="6211570" cy="2418715"/>
+                    </a:xfrm>
+                    <a:prstGeom prst="rect">
+                      <a:avLst/>
+                    </a:prstGeom>
+                    <a:noFill/>
+                    <a:ln>
+                      <a:noFill/>
+                    </a:ln>
+                  </pic:spPr>
+                </pic:pic>
+              </a:graphicData>
+            </a:graphic>
+          </wp:inline>
+        </w:drawing>
+      </w:r>
+    </w:p>
+    <w:p>
+      <w:pPr>
+        <w:rPr>
+          <w:rFonts w:hint="default"/>
+          <w:lang w:val="en-US"/>
+        </w:rPr>
+      </w:pPr>
+    </w:p>
+    <w:p>
+      <w:pPr>
+        <w:rPr>
+          <w:rFonts w:hint="default"/>
+          <w:lang w:val="en-US"/>
+        </w:rPr>
+      </w:pPr>
+      <w:r>
+        <w:drawing>
+          <wp:inline distT="0" distB="0" distL="114300" distR="114300">
+            <wp:extent cx="6360160" cy="1377950"/>
+            <wp:effectExtent l="0" t="0" r="2540" b="6350"/>
+            <wp:docPr id="8" name="Picture 8"/>
+            <wp:cNvGraphicFramePr>
+              <a:graphicFrameLocks xmlns:a="http://schemas.openxmlformats.org/drawingml/2006/main" noChangeAspect="1"/>
+            </wp:cNvGraphicFramePr>
+            <a:graphic xmlns:a="http://schemas.openxmlformats.org/drawingml/2006/main">
+              <a:graphicData uri="http://schemas.openxmlformats.org/drawingml/2006/picture">
+                <pic:pic xmlns:pic="http://schemas.openxmlformats.org/drawingml/2006/picture">
+                  <pic:nvPicPr>
+                    <pic:cNvPr id="8" name="Picture 8"/>
+                    <pic:cNvPicPr>
+                      <a:picLocks noChangeAspect="1"/>
+                    </pic:cNvPicPr>
+                  </pic:nvPicPr>
+                  <pic:blipFill>
+                    <a:blip r:embed="rId13"/>
+                    <a:stretch>
+                      <a:fillRect/>
+                    </a:stretch>
+                  </pic:blipFill>
+                  <pic:spPr>
+                    <a:xfrm>
+                      <a:off x="0" y="0"/>
+                      <a:ext cx="6360160" cy="1377950"/>
+                    </a:xfrm>
+                    <a:prstGeom prst="rect">
+                      <a:avLst/>
+                    </a:prstGeom>
+                    <a:noFill/>
+                    <a:ln>
+                      <a:noFill/>
+                    </a:ln>
+                  </pic:spPr>
+                </pic:pic>
+              </a:graphicData>
+            </a:graphic>
+          </wp:inline>
+        </w:drawing>
+      </w:r>
+    </w:p>
+    <w:p>
+      <w:pPr>
+        <w:rPr>
+          <w:rFonts w:hint="default"/>
+          <w:lang w:val="en-US"/>
+        </w:rPr>
+      </w:pPr>
+    </w:p>
+    <w:p>
+      <w:pPr>
+        <w:rPr>
+          <w:rFonts w:hint="default"/>
+          <w:lang w:val="en-US"/>
+        </w:rPr>
+      </w:pPr>
+    </w:p>
+    <w:p>
+      <w:pPr>
+        <w:rPr>
+          <w:rFonts w:hint="default"/>
+          <w:lang w:val="en-US"/>
+        </w:rPr>
+      </w:pPr>
+    </w:p>
+    <w:p>
+      <w:pPr>
+        <w:rPr>
+          <w:rFonts w:hint="default"/>
+          <w:lang w:val="en-US"/>
+        </w:rPr>
+      </w:pPr>
+    </w:p>
+    <w:p>
+      <w:pPr>
+        <w:rPr>
+          <w:rFonts w:hint="default"/>
+          <w:lang w:val="en-US"/>
+        </w:rPr>
+      </w:pPr>
+    </w:p>
+    <w:p>
+      <w:pPr>
+        <w:rPr>
+          <w:rFonts w:hint="default"/>
+          <w:lang w:val="en-US"/>
+        </w:rPr>
+      </w:pPr>
+    </w:p>
+    <w:p>
+      <w:pPr>
+        <w:rPr>
+          <w:rFonts w:hint="default"/>
+          <w:lang w:val="en-US"/>
+        </w:rPr>
+      </w:pPr>
+      <w:r>
+        <w:drawing>
+          <wp:inline distT="0" distB="0" distL="114300" distR="114300">
+            <wp:extent cx="5952490" cy="3014980"/>
+            <wp:effectExtent l="0" t="0" r="3810" b="7620"/>
+            <wp:docPr id="7" name="Picture 7"/>
+            <wp:cNvGraphicFramePr>
+              <a:graphicFrameLocks xmlns:a="http://schemas.openxmlformats.org/drawingml/2006/main" noChangeAspect="1"/>
+            </wp:cNvGraphicFramePr>
+            <a:graphic xmlns:a="http://schemas.openxmlformats.org/drawingml/2006/main">
+              <a:graphicData uri="http://schemas.openxmlformats.org/drawingml/2006/picture">
+                <pic:pic xmlns:pic="http://schemas.openxmlformats.org/drawingml/2006/picture">
+                  <pic:nvPicPr>
+                    <pic:cNvPr id="7" name="Picture 7"/>
+                    <pic:cNvPicPr>
+                      <a:picLocks noChangeAspect="1"/>
+                    </pic:cNvPicPr>
+                  </pic:nvPicPr>
+                  <pic:blipFill>
+                    <a:blip r:embed="rId14"/>
+                    <a:stretch>
+                      <a:fillRect/>
+                    </a:stretch>
+                  </pic:blipFill>
+                  <pic:spPr>
+                    <a:xfrm>
+                      <a:off x="0" y="0"/>
+                      <a:ext cx="5952490" cy="3014980"/>
+                    </a:xfrm>
+                    <a:prstGeom prst="rect">
+                      <a:avLst/>
+                    </a:prstGeom>
+                    <a:noFill/>
+                    <a:ln>
+                      <a:noFill/>
+                    </a:ln>
+                  </pic:spPr>
+                </pic:pic>
+              </a:graphicData>
+            </a:graphic>
+          </wp:inline>
+        </w:drawing>
+      </w:r>
+    </w:p>
+    <w:p>
+      <w:pPr>
+        <w:rPr>
+          <w:rFonts w:hint="default"/>
+          <w:lang w:val="en-US"/>
+        </w:rPr>
+      </w:pPr>
+    </w:p>
+    <w:p>
+      <w:pPr>
+        <w:rPr>
+          <w:rFonts w:hint="default"/>
+          <w:lang w:val="en-US"/>
+        </w:rPr>
+      </w:pPr>
+    </w:p>
+    <w:p>
+      <w:pPr>
+        <w:rPr>
+          <w:rFonts w:hint="default"/>
+          <w:lang w:val="en-US"/>
+        </w:rPr>
+      </w:pPr>
+      <w:r>
+        <w:drawing>
+          <wp:inline distT="0" distB="0" distL="114300" distR="114300">
+            <wp:extent cx="6292215" cy="3053715"/>
+            <wp:effectExtent l="0" t="0" r="6985" b="6985"/>
+            <wp:docPr id="16" name="Picture 16"/>
+            <wp:cNvGraphicFramePr>
+              <a:graphicFrameLocks xmlns:a="http://schemas.openxmlformats.org/drawingml/2006/main" noChangeAspect="1"/>
+            </wp:cNvGraphicFramePr>
+            <a:graphic xmlns:a="http://schemas.openxmlformats.org/drawingml/2006/main">
+              <a:graphicData uri="http://schemas.openxmlformats.org/drawingml/2006/picture">
+                <pic:pic xmlns:pic="http://schemas.openxmlformats.org/drawingml/2006/picture">
+                  <pic:nvPicPr>
+                    <pic:cNvPr id="16" name="Picture 16"/>
+                    <pic:cNvPicPr>
+                      <a:picLocks noChangeAspect="1"/>
+                    </pic:cNvPicPr>
+                  </pic:nvPicPr>
+                  <pic:blipFill>
+                    <a:blip r:embed="rId15"/>
+                    <a:stretch>
+                      <a:fillRect/>
+                    </a:stretch>
+                  </pic:blipFill>
+                  <pic:spPr>
+                    <a:xfrm>
+                      <a:off x="0" y="0"/>
+                      <a:ext cx="6292215" cy="3053715"/>
+                    </a:xfrm>
+                    <a:prstGeom prst="rect">
+                      <a:avLst/>
+                    </a:prstGeom>
+                    <a:noFill/>
+                    <a:ln>
+                      <a:noFill/>
+                    </a:ln>
+                  </pic:spPr>
+                </pic:pic>
+              </a:graphicData>
+            </a:graphic>
+          </wp:inline>
+        </w:drawing>
+      </w:r>
+    </w:p>
+    <w:p>
+      <w:pPr>
+        <w:rPr>
+          <w:rFonts w:hint="default"/>
+          <w:lang w:val="en-US"/>
+        </w:rPr>
+      </w:pPr>
+    </w:p>
+    <w:p>
+      <w:pPr>
+        <w:rPr>
+          <w:rFonts w:hint="default"/>
+          <w:lang w:val="en-US"/>
+        </w:rPr>
+      </w:pPr>
+    </w:p>
+    <w:p>
+      <w:pPr>
+        <w:rPr>
+          <w:rFonts w:hint="default"/>
+          <w:lang w:val="en-US"/>
+        </w:rPr>
+      </w:pPr>
+    </w:p>
+    <w:p>
+      <w:pPr>
+        <w:rPr>
+          <w:rFonts w:hint="default"/>
+          <w:lang w:val="en-US"/>
+        </w:rPr>
+      </w:pPr>
+      <w:r>
+        <w:drawing>
+          <wp:inline distT="0" distB="0" distL="114300" distR="114300">
+            <wp:extent cx="6294120" cy="1370330"/>
+            <wp:effectExtent l="0" t="0" r="5080" b="1270"/>
+            <wp:docPr id="23" name="Picture 23"/>
+            <wp:cNvGraphicFramePr>
+              <a:graphicFrameLocks xmlns:a="http://schemas.openxmlformats.org/drawingml/2006/main" noChangeAspect="1"/>
+            </wp:cNvGraphicFramePr>
+            <a:graphic xmlns:a="http://schemas.openxmlformats.org/drawingml/2006/main">
+              <a:graphicData uri="http://schemas.openxmlformats.org/drawingml/2006/picture">
+                <pic:pic xmlns:pic="http://schemas.openxmlformats.org/drawingml/2006/picture">
+                  <pic:nvPicPr>
+                    <pic:cNvPr id="23" name="Picture 23"/>
+                    <pic:cNvPicPr>
+                      <a:picLocks noChangeAspect="1"/>
+                    </pic:cNvPicPr>
+                  </pic:nvPicPr>
+                  <pic:blipFill>
+                    <a:blip r:embed="rId16"/>
+                    <a:stretch>
+                      <a:fillRect/>
+                    </a:stretch>
+                  </pic:blipFill>
+                  <pic:spPr>
+                    <a:xfrm>
+                      <a:off x="0" y="0"/>
+                      <a:ext cx="6294120" cy="1370330"/>
+                    </a:xfrm>
+                    <a:prstGeom prst="rect">
+                      <a:avLst/>
+                    </a:prstGeom>
+                    <a:noFill/>
+                    <a:ln>
+                      <a:noFill/>
+                    </a:ln>
+                  </pic:spPr>
+                </pic:pic>
+              </a:graphicData>
+            </a:graphic>
+          </wp:inline>
+        </w:drawing>
+      </w:r>
+    </w:p>
+    <w:p>
+      <w:pPr>
+        <w:rPr>
+          <w:rFonts w:hint="default"/>
+          <w:lang w:val="en-US"/>
+        </w:rPr>
+      </w:pPr>
+    </w:p>
+    <w:p>
+      <w:pPr>
+        <w:rPr>
+          <w:rFonts w:hint="default"/>
+          <w:lang w:val="en-US"/>
+        </w:rPr>
+      </w:pPr>
+    </w:p>
+    <w:p>
+      <w:pPr>
+        <w:rPr>
+          <w:rFonts w:hint="default"/>
+          <w:lang w:val="en-US"/>
+        </w:rPr>
+      </w:pPr>
+      <w:r>
+        <w:drawing>
+          <wp:inline distT="0" distB="0" distL="114300" distR="114300">
+            <wp:extent cx="6247765" cy="1692275"/>
+            <wp:effectExtent l="0" t="0" r="635" b="9525"/>
+            <wp:docPr id="24" name="Picture 24"/>
+            <wp:cNvGraphicFramePr>
+              <a:graphicFrameLocks xmlns:a="http://schemas.openxmlformats.org/drawingml/2006/main" noChangeAspect="1"/>
+            </wp:cNvGraphicFramePr>
+            <a:graphic xmlns:a="http://schemas.openxmlformats.org/drawingml/2006/main">
+              <a:graphicData uri="http://schemas.openxmlformats.org/drawingml/2006/picture">
+                <pic:pic xmlns:pic="http://schemas.openxmlformats.org/drawingml/2006/picture">
+                  <pic:nvPicPr>
+                    <pic:cNvPr id="24" name="Picture 24"/>
+                    <pic:cNvPicPr>
+                      <a:picLocks noChangeAspect="1"/>
+                    </pic:cNvPicPr>
+                  </pic:nvPicPr>
+                  <pic:blipFill>
+                    <a:blip r:embed="rId17"/>
+                    <a:stretch>
+                      <a:fillRect/>
+                    </a:stretch>
+                  </pic:blipFill>
+                  <pic:spPr>
+                    <a:xfrm>
+                      <a:off x="0" y="0"/>
+                      <a:ext cx="6247765" cy="1692275"/>
+                    </a:xfrm>
+                    <a:prstGeom prst="rect">
+                      <a:avLst/>
+                    </a:prstGeom>
+                    <a:noFill/>
+                    <a:ln>
+                      <a:noFill/>
+                    </a:ln>
+                  </pic:spPr>
+                </pic:pic>
+              </a:graphicData>
+            </a:graphic>
+          </wp:inline>
+        </w:drawing>
+      </w:r>
+    </w:p>
+    <w:p>
+      <w:pPr>
+        <w:rPr>
+          <w:rFonts w:hint="default"/>
+          <w:lang w:val="en-US"/>
+        </w:rPr>
+      </w:pPr>
+    </w:p>
+    <w:p>
+      <w:pPr>
+        <w:rPr>
+          <w:rFonts w:hint="default"/>
+          <w:lang w:val="en-US"/>
+        </w:rPr>
+      </w:pPr>
+    </w:p>
+    <w:p>
+      <w:r>
+        <w:drawing>
+          <wp:inline distT="0" distB="0" distL="114300" distR="114300">
+            <wp:extent cx="5269230" cy="4659630"/>
+            <wp:effectExtent l="0" t="0" r="1270" b="1270"/>
+            <wp:docPr id="29" name="Picture 29"/>
+            <wp:cNvGraphicFramePr>
+              <a:graphicFrameLocks xmlns:a="http://schemas.openxmlformats.org/drawingml/2006/main" noChangeAspect="1"/>
+            </wp:cNvGraphicFramePr>
+            <a:graphic xmlns:a="http://schemas.openxmlformats.org/drawingml/2006/main">
+              <a:graphicData uri="http://schemas.openxmlformats.org/drawingml/2006/picture">
+                <pic:pic xmlns:pic="http://schemas.openxmlformats.org/drawingml/2006/picture">
+                  <pic:nvPicPr>
+                    <pic:cNvPr id="29" name="Picture 29"/>
+                    <pic:cNvPicPr>
+                      <a:picLocks noChangeAspect="1"/>
+                    </pic:cNvPicPr>
+                  </pic:nvPicPr>
+                  <pic:blipFill>
+                    <a:blip r:embed="rId18"/>
+                    <a:stretch>
+                      <a:fillRect/>
+                    </a:stretch>
+                  </pic:blipFill>
+                  <pic:spPr>
+                    <a:xfrm>
+                      <a:off x="0" y="0"/>
+                      <a:ext cx="5269230" cy="4659630"/>
+                    </a:xfrm>
+                    <a:prstGeom prst="rect">
+                      <a:avLst/>
+                    </a:prstGeom>
+                    <a:noFill/>
+                    <a:ln>
+                      <a:noFill/>
+                    </a:ln>
+                  </pic:spPr>
+                </pic:pic>
+              </a:graphicData>
+            </a:graphic>
+          </wp:inline>
+        </w:drawing>
+      </w:r>
+    </w:p>
+    <w:p/>
+    <w:p/>
+    <w:p>
+      <w:pPr>
+        <w:rPr>
+          <w:rFonts w:hint="default"/>
+          <w:lang w:val="en-US"/>
+        </w:rPr>
+      </w:pPr>
+      <w:r>
+        <w:drawing>
+          <wp:inline distT="0" distB="0" distL="114300" distR="114300">
+            <wp:extent cx="4146550" cy="4159885"/>
+            <wp:effectExtent l="0" t="0" r="6350" b="5715"/>
+            <wp:docPr id="30" name="Picture 30"/>
+            <wp:cNvGraphicFramePr>
+              <a:graphicFrameLocks xmlns:a="http://schemas.openxmlformats.org/drawingml/2006/main" noChangeAspect="1"/>
+            </wp:cNvGraphicFramePr>
+            <a:graphic xmlns:a="http://schemas.openxmlformats.org/drawingml/2006/main">
+              <a:graphicData uri="http://schemas.openxmlformats.org/drawingml/2006/picture">
+                <pic:pic xmlns:pic="http://schemas.openxmlformats.org/drawingml/2006/picture">
+                  <pic:nvPicPr>
+                    <pic:cNvPr id="30" name="Picture 30"/>
+                    <pic:cNvPicPr>
+                      <a:picLocks noChangeAspect="1"/>
+                    </pic:cNvPicPr>
+                  </pic:nvPicPr>
+                  <pic:blipFill>
+                    <a:blip r:embed="rId19"/>
+                    <a:stretch>
+                      <a:fillRect/>
+                    </a:stretch>
+                  </pic:blipFill>
+                  <pic:spPr>
+                    <a:xfrm>
+                      <a:off x="0" y="0"/>
+                      <a:ext cx="4146550" cy="4159885"/>
+                    </a:xfrm>
+                    <a:prstGeom prst="rect">
+                      <a:avLst/>
+                    </a:prstGeom>
+                    <a:noFill/>
+                    <a:ln>
+                      <a:noFill/>
+                    </a:ln>
+                  </pic:spPr>
+                </pic:pic>
+              </a:graphicData>
+            </a:graphic>
+          </wp:inline>
+        </w:drawing>
+      </w:r>
+    </w:p>
+    <w:p>
+      <w:pPr>
+        <w:rPr>
+          <w:rFonts w:hint="default"/>
+          <w:lang w:val="en-US"/>
+        </w:rPr>
+      </w:pPr>
+    </w:p>
+    <w:p>
+      <w:pPr>
+        <w:rPr>
+          <w:rFonts w:hint="default"/>
+          <w:lang w:val="en-US"/>
+        </w:rPr>
+      </w:pPr>
+    </w:p>
+    <w:p>
+      <w:pPr>
+        <w:rPr>
+          <w:rFonts w:hint="default"/>
+          <w:i/>
+          <w:iCs/>
+          <w:sz w:val="22"/>
+          <w:szCs w:val="22"/>
+          <w:lang w:val="en-US"/>
+        </w:rPr>
+      </w:pPr>
+      <w:r>
+        <w:rPr>
+          <w:rFonts w:hint="default"/>
+          <w:i/>
+          <w:iCs/>
+          <w:sz w:val="22"/>
+          <w:szCs w:val="22"/>
+          <w:lang w:val="en-US"/>
+        </w:rPr>
+        <w:t>select count(*) from bank_details ;</w:t>
+      </w:r>
+    </w:p>
+    <w:p>
+      <w:pPr>
+        <w:rPr>
+          <w:rFonts w:hint="default"/>
+          <w:i/>
+          <w:iCs/>
+          <w:sz w:val="22"/>
+          <w:szCs w:val="22"/>
+          <w:lang w:val="en-US"/>
+        </w:rPr>
+      </w:pPr>
+      <w:r>
+        <w:rPr>
+          <w:rFonts w:hint="default"/>
+          <w:i/>
+          <w:iCs/>
+          <w:sz w:val="22"/>
+          <w:szCs w:val="22"/>
+          <w:lang w:val="en-US"/>
+        </w:rPr>
+        <w:t>select count(*) from company_branch ;</w:t>
+      </w:r>
+    </w:p>
+    <w:p>
+      <w:pPr>
+        <w:rPr>
+          <w:rFonts w:hint="default"/>
+          <w:i/>
+          <w:iCs/>
+          <w:sz w:val="22"/>
+          <w:szCs w:val="22"/>
+          <w:lang w:val="en-US"/>
+        </w:rPr>
+      </w:pPr>
+      <w:r>
+        <w:rPr>
+          <w:rFonts w:hint="default"/>
+          <w:i/>
+          <w:iCs/>
+          <w:sz w:val="22"/>
+          <w:szCs w:val="22"/>
+          <w:lang w:val="en-US"/>
+        </w:rPr>
+        <w:t>select count(*) from emp_address ;</w:t>
+      </w:r>
+    </w:p>
+    <w:p>
+      <w:pPr>
+        <w:rPr>
+          <w:rFonts w:hint="default"/>
+          <w:i/>
+          <w:iCs/>
+          <w:sz w:val="22"/>
+          <w:szCs w:val="22"/>
+          <w:lang w:val="en-US"/>
+        </w:rPr>
+      </w:pPr>
+      <w:r>
+        <w:rPr>
+          <w:rFonts w:hint="default"/>
+          <w:i/>
+          <w:iCs/>
+          <w:sz w:val="22"/>
+          <w:szCs w:val="22"/>
+          <w:lang w:val="en-US"/>
+        </w:rPr>
+        <w:t>select count(*) from emp_education ;</w:t>
+      </w:r>
+    </w:p>
+    <w:p>
+      <w:pPr>
+        <w:rPr>
+          <w:rFonts w:hint="default"/>
+          <w:i/>
+          <w:iCs/>
+          <w:sz w:val="22"/>
+          <w:szCs w:val="22"/>
+          <w:lang w:val="en-US"/>
+        </w:rPr>
+      </w:pPr>
+      <w:r>
+        <w:rPr>
+          <w:rFonts w:hint="default"/>
+          <w:i/>
+          <w:iCs/>
+          <w:sz w:val="22"/>
+          <w:szCs w:val="22"/>
+          <w:lang w:val="en-US"/>
+        </w:rPr>
+        <w:t>select count(*) from emp_experience ;</w:t>
+      </w:r>
+    </w:p>
+    <w:p>
+      <w:pPr>
+        <w:rPr>
+          <w:rFonts w:hint="default"/>
+          <w:i/>
+          <w:iCs/>
+          <w:sz w:val="22"/>
+          <w:szCs w:val="22"/>
+          <w:lang w:val="en-US"/>
+        </w:rPr>
+      </w:pPr>
+      <w:r>
+        <w:rPr>
+          <w:rFonts w:hint="default"/>
+          <w:i/>
+          <w:iCs/>
+          <w:sz w:val="22"/>
+          <w:szCs w:val="22"/>
+          <w:lang w:val="en-US"/>
+        </w:rPr>
+        <w:t>select count(*) from emp_identification ;</w:t>
+      </w:r>
+    </w:p>
+    <w:p>
+      <w:pPr>
+        <w:rPr>
+          <w:rFonts w:hint="default"/>
+          <w:i/>
+          <w:iCs/>
+          <w:sz w:val="22"/>
+          <w:szCs w:val="22"/>
+          <w:lang w:val="en-US"/>
+        </w:rPr>
+      </w:pPr>
+      <w:r>
+        <w:rPr>
+          <w:rFonts w:hint="default"/>
+          <w:i/>
+          <w:iCs/>
+          <w:sz w:val="22"/>
+          <w:szCs w:val="22"/>
+          <w:lang w:val="en-US"/>
+        </w:rPr>
+        <w:t>select count(*) from employee ;</w:t>
+      </w:r>
+    </w:p>
+    <w:p>
+      <w:pPr>
+        <w:rPr>
+          <w:rFonts w:hint="default"/>
+          <w:i/>
+          <w:iCs/>
+          <w:sz w:val="22"/>
+          <w:szCs w:val="22"/>
+          <w:lang w:val="en-US"/>
+        </w:rPr>
+      </w:pPr>
+      <w:r>
+        <w:rPr>
+          <w:rFonts w:hint="default"/>
+          <w:i/>
+          <w:iCs/>
+          <w:sz w:val="22"/>
+          <w:szCs w:val="22"/>
+          <w:lang w:val="en-US"/>
+        </w:rPr>
+        <w:t>select count(*) from official_data ;</w:t>
+      </w:r>
+    </w:p>
+    <w:p>
+      <w:pPr>
+        <w:rPr>
+          <w:rFonts w:hint="default"/>
+          <w:i/>
+          <w:iCs/>
+          <w:sz w:val="22"/>
+          <w:szCs w:val="22"/>
+          <w:lang w:val="en-US"/>
+        </w:rPr>
+      </w:pPr>
+      <w:r>
+        <w:rPr>
+          <w:rFonts w:hint="default"/>
+          <w:i/>
+          <w:iCs/>
+          <w:sz w:val="22"/>
+          <w:szCs w:val="22"/>
+          <w:lang w:val="en-US"/>
+        </w:rPr>
+        <w:t>select count(*) from project_details;</w:t>
+      </w:r>
+    </w:p>
+    <w:p>
+      <w:pPr>
+        <w:rPr>
+          <w:rFonts w:hint="default"/>
+          <w:lang w:val="en-US"/>
+        </w:rPr>
+      </w:pPr>
+    </w:p>
+    <w:p>
+      <w:pPr>
+        <w:rPr>
+          <w:rFonts w:hint="default"/>
+          <w:lang w:val="en-US"/>
+        </w:rPr>
+      </w:pPr>
+    </w:p>
+    <w:p>
+      <w:pPr>
+        <w:rPr>
+          <w:rFonts w:hint="default"/>
+          <w:lang w:val="en-US"/>
+        </w:rPr>
+      </w:pPr>
+    </w:p>
+    <w:p>
+      <w:pPr>
+        <w:rPr>
+          <w:rFonts w:hint="default"/>
+          <w:lang w:val="en-US"/>
+        </w:rPr>
+      </w:pPr>
+    </w:p>
+    <w:p>
+      <w:pPr>
+        <w:rPr>
+          <w:rFonts w:hint="default"/>
+          <w:lang w:val="en-US"/>
+        </w:rPr>
+      </w:pPr>
+    </w:p>
+    <w:p>
+      <w:pPr>
+        <w:rPr>
+          <w:rFonts w:hint="default"/>
+          <w:lang w:val="en-US"/>
+        </w:rPr>
+      </w:pPr>
+    </w:p>
+    <w:p>
+      <w:pPr>
+        <w:rPr>
+          <w:rFonts w:hint="default"/>
+          <w:lang w:val="en-US"/>
+        </w:rPr>
+      </w:pPr>
+    </w:p>
+    <w:p>
+      <w:pPr>
+        <w:rPr>
+          <w:rFonts w:hint="default"/>
+          <w:lang w:val="en-US"/>
+        </w:rPr>
+      </w:pPr>
+    </w:p>
+    <w:p>
+      <w:pPr>
+        <w:rPr>
+          <w:rFonts w:hint="default"/>
+          <w:lang w:val="en-US"/>
+        </w:rPr>
+      </w:pPr>
+    </w:p>
+    <w:p>
+      <w:pPr>
+        <w:rPr>
+          <w:rFonts w:hint="default"/>
+          <w:lang w:val="en-US"/>
+        </w:rPr>
+      </w:pPr>
+    </w:p>
+    <w:p>
+      <w:pPr>
+        <w:rPr>
+          <w:rFonts w:hint="default"/>
+          <w:lang w:val="en-US"/>
+        </w:rPr>
+      </w:pPr>
+    </w:p>
+    <w:p>
+      <w:pPr>
+        <w:rPr>
+          <w:rFonts w:hint="default"/>
+          <w:lang w:val="en-US"/>
+        </w:rPr>
+      </w:pPr>
+    </w:p>
+    <w:p>
+      <w:pPr>
+        <w:rPr>
+          <w:rFonts w:hint="default"/>
+          <w:lang w:val="en-US"/>
+        </w:rPr>
+      </w:pPr>
+    </w:p>
+    <w:p>
+      <w:pPr>
+        <w:rPr>
+          <w:rFonts w:hint="default"/>
+          <w:lang w:val="en-US"/>
+        </w:rPr>
+      </w:pPr>
+    </w:p>
+    <w:p>
+      <w:pPr>
+        <w:rPr>
+          <w:rFonts w:hint="default"/>
+          <w:lang w:val="en-US"/>
+        </w:rPr>
+      </w:pPr>
+    </w:p>
+    <w:p>
+      <w:pPr>
+        <w:rPr>
+          <w:rFonts w:hint="default"/>
+          <w:lang w:val="en-US"/>
+        </w:rPr>
+      </w:pPr>
+    </w:p>
+    <w:p>
+      <w:pPr>
+        <w:rPr>
+          <w:rFonts w:hint="default"/>
+          <w:lang w:val="en-US"/>
+        </w:rPr>
+      </w:pPr>
+    </w:p>
+    <w:p>
+      <w:pPr>
+        <w:rPr>
+          <w:rFonts w:hint="default"/>
+          <w:lang w:val="en-US"/>
+        </w:rPr>
+      </w:pPr>
+    </w:p>
+    <w:p>
+      <w:pPr>
+        <w:rPr>
+          <w:rFonts w:hint="default"/>
+          <w:lang w:val="en-US"/>
+        </w:rPr>
+      </w:pPr>
+    </w:p>
+    <w:p>
+      <w:pPr>
+        <w:rPr>
+          <w:rFonts w:hint="default"/>
+          <w:lang w:val="en-US"/>
+        </w:rPr>
+      </w:pPr>
+      <w:bookmarkStart w:id="0" w:name="_GoBack"/>
+      <w:bookmarkEnd w:id="0"/>
+    </w:p>
+    <w:p>
+      <w:pPr>
+        <w:rPr>
+          <w:rFonts w:hint="default"/>
+          <w:lang w:val="en-US"/>
+        </w:rPr>
+      </w:pPr>
+      <w:r>
+        <w:rPr>
+          <w:rFonts w:hint="default"/>
+          <w:b/>
+          <w:bCs/>
+          <w:sz w:val="21"/>
+          <w:szCs w:val="21"/>
+          <w:lang w:val="en-US"/>
+        </w:rPr>
+        <w:t>Indexes :</w:t>
+      </w:r>
+    </w:p>
+    <w:p>
+      <w:pPr>
+        <w:rPr>
+          <w:rFonts w:hint="default"/>
+          <w:lang w:val="en-US"/>
+        </w:rPr>
+      </w:pPr>
+    </w:p>
+    <w:p>
+      <w:r>
+        <w:drawing>
+          <wp:inline distT="0" distB="0" distL="0" distR="0">
+            <wp:extent cx="5943600" cy="1012190"/>
+            <wp:effectExtent l="0" t="0" r="0" b="3810"/>
+            <wp:docPr id="1" name="Picture 1"/>
+            <wp:cNvGraphicFramePr>
+              <a:graphicFrameLocks xmlns:a="http://schemas.openxmlformats.org/drawingml/2006/main" noChangeAspect="1"/>
+            </wp:cNvGraphicFramePr>
+            <a:graphic xmlns:a="http://schemas.openxmlformats.org/drawingml/2006/main">
+              <a:graphicData uri="http://schemas.openxmlformats.org/drawingml/2006/picture">
+                <pic:pic xmlns:pic="http://schemas.openxmlformats.org/drawingml/2006/picture">
+                  <pic:nvPicPr>
+                    <pic:cNvPr id="1" name="Picture 1"/>
+                    <pic:cNvPicPr>
+                      <a:picLocks noChangeAspect="1"/>
+                    </pic:cNvPicPr>
+                  </pic:nvPicPr>
+                  <pic:blipFill>
+                    <a:blip r:embed="rId20"/>
+                    <a:stretch>
+                      <a:fillRect/>
+                    </a:stretch>
+                  </pic:blipFill>
+                  <pic:spPr>
+                    <a:xfrm>
+                      <a:off x="0" y="0"/>
+                      <a:ext cx="5943600" cy="1012190"/>
+                    </a:xfrm>
+                    <a:prstGeom prst="rect">
+                      <a:avLst/>
+                    </a:prstGeom>
+                  </pic:spPr>
+                </pic:pic>
+              </a:graphicData>
+            </a:graphic>
+          </wp:inline>
+        </w:drawing>
+      </w:r>
+    </w:p>
+    <w:p/>
+    <w:p/>
+    <w:p/>
+    <w:p/>
+    <w:p>
+      <w:pPr>
+        <w:rPr>
+          <w:rFonts w:hint="default"/>
+          <w:b/>
+          <w:bCs/>
+          <w:sz w:val="22"/>
+          <w:szCs w:val="22"/>
+          <w:lang w:val="en-US"/>
+        </w:rPr>
+      </w:pPr>
+      <w:r>
+        <w:rPr>
+          <w:rFonts w:hint="default"/>
+          <w:b/>
+          <w:bCs/>
+          <w:sz w:val="22"/>
+          <w:szCs w:val="22"/>
+          <w:lang w:val="en-US"/>
+        </w:rPr>
+        <w:t>Views :</w:t>
+      </w:r>
+    </w:p>
+    <w:p>
+      <w:pPr>
+        <w:rPr>
+          <w:rFonts w:hint="default"/>
+          <w:b/>
+          <w:bCs/>
+          <w:sz w:val="22"/>
+          <w:szCs w:val="22"/>
+          <w:lang w:val="en-US"/>
+        </w:rPr>
+      </w:pPr>
+    </w:p>
+    <w:p>
+      <w:r>
+        <w:drawing>
+          <wp:inline distT="0" distB="0" distL="0" distR="0">
+            <wp:extent cx="5001895" cy="2896235"/>
+            <wp:effectExtent l="0" t="0" r="1905" b="12065"/>
+            <wp:docPr id="14" name="Picture 14"/>
+            <wp:cNvGraphicFramePr>
+              <a:graphicFrameLocks xmlns:a="http://schemas.openxmlformats.org/drawingml/2006/main" noChangeAspect="1"/>
+            </wp:cNvGraphicFramePr>
+            <a:graphic xmlns:a="http://schemas.openxmlformats.org/drawingml/2006/main">
+              <a:graphicData uri="http://schemas.openxmlformats.org/drawingml/2006/picture">
+                <pic:pic xmlns:pic="http://schemas.openxmlformats.org/drawingml/2006/picture">
+                  <pic:nvPicPr>
+                    <pic:cNvPr id="14" name="Picture 14"/>
+                    <pic:cNvPicPr>
+                      <a:picLocks noChangeAspect="1"/>
+                    </pic:cNvPicPr>
+                  </pic:nvPicPr>
+                  <pic:blipFill>
+                    <a:blip r:embed="rId21"/>
+                    <a:stretch>
+                      <a:fillRect/>
+                    </a:stretch>
+                  </pic:blipFill>
+                  <pic:spPr>
+                    <a:xfrm>
+                      <a:off x="0" y="0"/>
+                      <a:ext cx="5001895" cy="2896235"/>
+                    </a:xfrm>
+                    <a:prstGeom prst="rect">
+                      <a:avLst/>
+                    </a:prstGeom>
+                  </pic:spPr>
+                </pic:pic>
+              </a:graphicData>
+            </a:graphic>
+          </wp:inline>
+        </w:drawing>
+      </w:r>
+    </w:p>
+    <w:p/>
+    <w:p/>
+    <w:p>
+      <w:r>
+        <w:drawing>
+          <wp:inline distT="0" distB="0" distL="0" distR="0">
+            <wp:extent cx="5274310" cy="2663825"/>
+            <wp:effectExtent l="0" t="0" r="8890" b="3175"/>
+            <wp:docPr id="2" name="Picture 2"/>
+            <wp:cNvGraphicFramePr>
+              <a:graphicFrameLocks xmlns:a="http://schemas.openxmlformats.org/drawingml/2006/main" noChangeAspect="1"/>
+            </wp:cNvGraphicFramePr>
+            <a:graphic xmlns:a="http://schemas.openxmlformats.org/drawingml/2006/main">
+              <a:graphicData uri="http://schemas.openxmlformats.org/drawingml/2006/picture">
+                <pic:pic xmlns:pic="http://schemas.openxmlformats.org/drawingml/2006/picture">
+                  <pic:nvPicPr>
+                    <pic:cNvPr id="2" name="Picture 2"/>
+                    <pic:cNvPicPr>
+                      <a:picLocks noChangeAspect="1"/>
+                    </pic:cNvPicPr>
+                  </pic:nvPicPr>
+                  <pic:blipFill>
+                    <a:blip r:embed="rId22"/>
+                    <a:stretch>
+                      <a:fillRect/>
+                    </a:stretch>
+                  </pic:blipFill>
+                  <pic:spPr>
+                    <a:xfrm>
+                      <a:off x="0" y="0"/>
+                      <a:ext cx="5274310" cy="2663825"/>
+                    </a:xfrm>
+                    <a:prstGeom prst="rect">
+                      <a:avLst/>
+                    </a:prstGeom>
+                  </pic:spPr>
+                </pic:pic>
+              </a:graphicData>
+            </a:graphic>
+          </wp:inline>
+        </w:drawing>
+      </w:r>
+    </w:p>
+    <w:p/>
+    <w:p/>
+    <w:p/>
+    <w:p/>
+    <w:p/>
+    <w:p>
+      <w:pPr>
+        <w:rPr>
+          <w:rFonts w:hint="default"/>
+          <w:lang w:val="en-US"/>
+        </w:rPr>
+      </w:pPr>
+      <w:r>
+        <w:rPr>
+          <w:rFonts w:hint="default"/>
+          <w:b/>
+          <w:bCs/>
+          <w:sz w:val="22"/>
+          <w:szCs w:val="22"/>
+          <w:lang w:val="en-US"/>
+        </w:rPr>
+        <w:t>Trigger:</w:t>
+      </w:r>
+    </w:p>
+    <w:p/>
+    <w:p>
+      <w:pPr>
+        <w:rPr>
+          <w:b/>
+          <w:bCs/>
+          <w:sz w:val="22"/>
+          <w:szCs w:val="22"/>
+        </w:rPr>
+      </w:pPr>
+      <w:r>
+        <w:rPr>
+          <w:b/>
+          <w:bCs/>
+          <w:sz w:val="22"/>
+          <w:szCs w:val="22"/>
+        </w:rPr>
+        <w:drawing>
+          <wp:inline distT="0" distB="0" distL="0" distR="0">
+            <wp:extent cx="5134610" cy="1808480"/>
+            <wp:effectExtent l="0" t="0" r="8890" b="7620"/>
+            <wp:docPr id="3" name="Picture 3"/>
+            <wp:cNvGraphicFramePr>
+              <a:graphicFrameLocks xmlns:a="http://schemas.openxmlformats.org/drawingml/2006/main" noChangeAspect="1"/>
+            </wp:cNvGraphicFramePr>
+            <a:graphic xmlns:a="http://schemas.openxmlformats.org/drawingml/2006/main">
+              <a:graphicData uri="http://schemas.openxmlformats.org/drawingml/2006/picture">
+                <pic:pic xmlns:pic="http://schemas.openxmlformats.org/drawingml/2006/picture">
+                  <pic:nvPicPr>
+                    <pic:cNvPr id="3" name="Picture 3"/>
+                    <pic:cNvPicPr>
+                      <a:picLocks noChangeAspect="1"/>
+                    </pic:cNvPicPr>
+                  </pic:nvPicPr>
+                  <pic:blipFill>
+                    <a:blip r:embed="rId23"/>
+                    <a:stretch>
+                      <a:fillRect/>
+                    </a:stretch>
+                  </pic:blipFill>
+                  <pic:spPr>
+                    <a:xfrm>
+                      <a:off x="0" y="0"/>
+                      <a:ext cx="5134610" cy="1808480"/>
+                    </a:xfrm>
+                    <a:prstGeom prst="rect">
+                      <a:avLst/>
+                    </a:prstGeom>
+                  </pic:spPr>
+                </pic:pic>
+              </a:graphicData>
+            </a:graphic>
+          </wp:inline>
+        </w:drawing>
+      </w:r>
+    </w:p>
+    <w:p>
+      <w:pPr>
+        <w:rPr>
+          <w:rFonts w:hint="default"/>
+          <w:lang w:val="en-US"/>
+        </w:rPr>
+      </w:pPr>
+      <w:r>
+        <w:rPr>
+          <w:rFonts w:hint="default"/>
+          <w:b/>
+          <w:bCs/>
+          <w:sz w:val="22"/>
+          <w:szCs w:val="22"/>
+          <w:lang w:val="en-US"/>
+        </w:rPr>
+        <w:t>Transactions Commit/Rollback:</w:t>
+      </w:r>
+    </w:p>
+    <w:p/>
+    <w:p/>
+    <w:p>
+      <w:r>
+        <w:drawing>
+          <wp:inline distT="0" distB="0" distL="0" distR="0">
+            <wp:extent cx="5943600" cy="2632710"/>
+            <wp:effectExtent l="0" t="0" r="0" b="8890"/>
+            <wp:docPr id="17" name="Picture 17"/>
+            <wp:cNvGraphicFramePr>
+              <a:graphicFrameLocks xmlns:a="http://schemas.openxmlformats.org/drawingml/2006/main" noChangeAspect="1"/>
+            </wp:cNvGraphicFramePr>
+            <a:graphic xmlns:a="http://schemas.openxmlformats.org/drawingml/2006/main">
+              <a:graphicData uri="http://schemas.openxmlformats.org/drawingml/2006/picture">
+                <pic:pic xmlns:pic="http://schemas.openxmlformats.org/drawingml/2006/picture">
+                  <pic:nvPicPr>
+                    <pic:cNvPr id="17" name="Picture 17"/>
+                    <pic:cNvPicPr>
+                      <a:picLocks noChangeAspect="1"/>
+                    </pic:cNvPicPr>
+                  </pic:nvPicPr>
+                  <pic:blipFill>
+                    <a:blip r:embed="rId24"/>
+                    <a:stretch>
+                      <a:fillRect/>
+                    </a:stretch>
+                  </pic:blipFill>
+                  <pic:spPr>
+                    <a:xfrm>
+                      <a:off x="0" y="0"/>
+                      <a:ext cx="5943600" cy="2632710"/>
+                    </a:xfrm>
+                    <a:prstGeom prst="rect">
+                      <a:avLst/>
+                    </a:prstGeom>
+                  </pic:spPr>
+                </pic:pic>
+              </a:graphicData>
+            </a:graphic>
+          </wp:inline>
+        </w:drawing>
+      </w:r>
+    </w:p>
+    <w:p/>
+    <w:p/>
+    <w:p>
+      <w:r>
+        <w:drawing>
+          <wp:inline distT="0" distB="0" distL="0" distR="0">
+            <wp:extent cx="5943600" cy="2640965"/>
+            <wp:effectExtent l="0" t="0" r="0" b="635"/>
+            <wp:docPr id="18" name="Picture 18"/>
+            <wp:cNvGraphicFramePr>
+              <a:graphicFrameLocks xmlns:a="http://schemas.openxmlformats.org/drawingml/2006/main" noChangeAspect="1"/>
+            </wp:cNvGraphicFramePr>
+            <a:graphic xmlns:a="http://schemas.openxmlformats.org/drawingml/2006/main">
+              <a:graphicData uri="http://schemas.openxmlformats.org/drawingml/2006/picture">
+                <pic:pic xmlns:pic="http://schemas.openxmlformats.org/drawingml/2006/picture">
+                  <pic:nvPicPr>
+                    <pic:cNvPr id="18" name="Picture 18"/>
+                    <pic:cNvPicPr>
+                      <a:picLocks noChangeAspect="1"/>
+                    </pic:cNvPicPr>
+                  </pic:nvPicPr>
+                  <pic:blipFill>
+                    <a:blip r:embed="rId25"/>
+                    <a:stretch>
+                      <a:fillRect/>
+                    </a:stretch>
+                  </pic:blipFill>
+                  <pic:spPr>
+                    <a:xfrm>
+                      <a:off x="0" y="0"/>
+                      <a:ext cx="5943600" cy="2640965"/>
+                    </a:xfrm>
+                    <a:prstGeom prst="rect">
+                      <a:avLst/>
+                    </a:prstGeom>
+                  </pic:spPr>
+                </pic:pic>
+              </a:graphicData>
+            </a:graphic>
+          </wp:inline>
+        </w:drawing>
+      </w:r>
+    </w:p>
+    <w:p/>
+    <w:p/>
+    <w:p>
+      <w:r>
+        <w:drawing>
+          <wp:inline distT="0" distB="0" distL="0" distR="0">
+            <wp:extent cx="5810250" cy="2440305"/>
+            <wp:effectExtent l="0" t="0" r="6350" b="10795"/>
+            <wp:docPr id="19" name="Picture 19"/>
+            <wp:cNvGraphicFramePr>
+              <a:graphicFrameLocks xmlns:a="http://schemas.openxmlformats.org/drawingml/2006/main" noChangeAspect="1"/>
+            </wp:cNvGraphicFramePr>
+            <a:graphic xmlns:a="http://schemas.openxmlformats.org/drawingml/2006/main">
+              <a:graphicData uri="http://schemas.openxmlformats.org/drawingml/2006/picture">
+                <pic:pic xmlns:pic="http://schemas.openxmlformats.org/drawingml/2006/picture">
+                  <pic:nvPicPr>
+                    <pic:cNvPr id="19" name="Picture 19"/>
+                    <pic:cNvPicPr>
+                      <a:picLocks noChangeAspect="1"/>
+                    </pic:cNvPicPr>
+                  </pic:nvPicPr>
+                  <pic:blipFill>
+                    <a:blip r:embed="rId26"/>
+                    <a:stretch>
+                      <a:fillRect/>
+                    </a:stretch>
+                  </pic:blipFill>
+                  <pic:spPr>
+                    <a:xfrm>
+                      <a:off x="0" y="0"/>
+                      <a:ext cx="5810250" cy="2440305"/>
+                    </a:xfrm>
+                    <a:prstGeom prst="rect">
+                      <a:avLst/>
+                    </a:prstGeom>
+                  </pic:spPr>
+                </pic:pic>
+              </a:graphicData>
+            </a:graphic>
+          </wp:inline>
+        </w:drawing>
+      </w:r>
+    </w:p>
+    <w:p/>
+    <w:p/>
+    <w:p>
+      <w:pPr>
+        <w:rPr>
+          <w:rFonts w:hint="default"/>
+          <w:b/>
+          <w:bCs/>
+          <w:sz w:val="22"/>
+          <w:szCs w:val="22"/>
+          <w:lang w:val="en-US"/>
+        </w:rPr>
+      </w:pPr>
+      <w:r>
+        <w:rPr>
+          <w:rFonts w:hint="default"/>
+          <w:b/>
+          <w:bCs/>
+          <w:sz w:val="22"/>
+          <w:szCs w:val="22"/>
+          <w:lang w:val="en-US"/>
+        </w:rPr>
+        <w:t>Database security:</w:t>
+      </w:r>
+    </w:p>
+    <w:p>
+      <w:pPr>
+        <w:rPr>
+          <w:rFonts w:hint="default"/>
+          <w:lang w:val="en-US"/>
+        </w:rPr>
+      </w:pPr>
+    </w:p>
+    <w:p>
+      <w:r>
+        <w:drawing>
+          <wp:inline distT="0" distB="0" distL="0" distR="0">
+            <wp:extent cx="5943600" cy="2070100"/>
+            <wp:effectExtent l="0" t="0" r="0" b="0"/>
+            <wp:docPr id="20" name="Picture 20"/>
+            <wp:cNvGraphicFramePr>
+              <a:graphicFrameLocks xmlns:a="http://schemas.openxmlformats.org/drawingml/2006/main" noChangeAspect="1"/>
+            </wp:cNvGraphicFramePr>
+            <a:graphic xmlns:a="http://schemas.openxmlformats.org/drawingml/2006/main">
+              <a:graphicData uri="http://schemas.openxmlformats.org/drawingml/2006/picture">
+                <pic:pic xmlns:pic="http://schemas.openxmlformats.org/drawingml/2006/picture">
+                  <pic:nvPicPr>
+                    <pic:cNvPr id="20" name="Picture 20"/>
+                    <pic:cNvPicPr>
+                      <a:picLocks noChangeAspect="1"/>
+                    </pic:cNvPicPr>
+                  </pic:nvPicPr>
+                  <pic:blipFill>
+                    <a:blip r:embed="rId27"/>
+                    <a:stretch>
+                      <a:fillRect/>
+                    </a:stretch>
+                  </pic:blipFill>
+                  <pic:spPr>
+                    <a:xfrm>
+                      <a:off x="0" y="0"/>
+                      <a:ext cx="5943600" cy="2070100"/>
+                    </a:xfrm>
+                    <a:prstGeom prst="rect">
+                      <a:avLst/>
+                    </a:prstGeom>
+                  </pic:spPr>
+                </pic:pic>
+              </a:graphicData>
+            </a:graphic>
+          </wp:inline>
+        </w:drawing>
+      </w:r>
+    </w:p>
+    <w:p/>
+    <w:p>
+      <w:r>
+        <w:drawing>
+          <wp:inline distT="0" distB="0" distL="0" distR="0">
+            <wp:extent cx="5288915" cy="3491230"/>
+            <wp:effectExtent l="0" t="0" r="6985" b="1270"/>
+            <wp:docPr id="21" name="Picture 21"/>
+            <wp:cNvGraphicFramePr>
+              <a:graphicFrameLocks xmlns:a="http://schemas.openxmlformats.org/drawingml/2006/main" noChangeAspect="1"/>
+            </wp:cNvGraphicFramePr>
+            <a:graphic xmlns:a="http://schemas.openxmlformats.org/drawingml/2006/main">
+              <a:graphicData uri="http://schemas.openxmlformats.org/drawingml/2006/picture">
+                <pic:pic xmlns:pic="http://schemas.openxmlformats.org/drawingml/2006/picture">
+                  <pic:nvPicPr>
+                    <pic:cNvPr id="21" name="Picture 21"/>
+                    <pic:cNvPicPr>
+                      <a:picLocks noChangeAspect="1"/>
+                    </pic:cNvPicPr>
+                  </pic:nvPicPr>
+                  <pic:blipFill>
+                    <a:blip r:embed="rId28"/>
+                    <a:stretch>
+                      <a:fillRect/>
+                    </a:stretch>
+                  </pic:blipFill>
+                  <pic:spPr>
+                    <a:xfrm>
+                      <a:off x="0" y="0"/>
+                      <a:ext cx="5288915" cy="3491230"/>
+                    </a:xfrm>
+                    <a:prstGeom prst="rect">
+                      <a:avLst/>
+                    </a:prstGeom>
+                  </pic:spPr>
+                </pic:pic>
+              </a:graphicData>
+            </a:graphic>
+          </wp:inline>
+        </w:drawing>
+      </w:r>
+    </w:p>
+    <w:p/>
+    <w:p/>
+    <w:p>
+      <w:pPr>
+        <w:rPr>
+          <w:rFonts w:hint="default"/>
+          <w:b/>
+          <w:bCs/>
+          <w:sz w:val="22"/>
+          <w:szCs w:val="22"/>
+          <w:lang w:val="en-US"/>
+        </w:rPr>
+      </w:pPr>
+      <w:r>
+        <w:rPr>
+          <w:rFonts w:hint="default"/>
+          <w:b/>
+          <w:bCs/>
+          <w:sz w:val="22"/>
+          <w:szCs w:val="22"/>
+          <w:lang w:val="en-US"/>
+        </w:rPr>
+        <w:t>Locking and concurrent access:</w:t>
+      </w:r>
+    </w:p>
+    <w:p>
+      <w:pPr>
+        <w:rPr>
+          <w:rFonts w:hint="default"/>
+          <w:lang w:val="en-US"/>
+        </w:rPr>
+      </w:pPr>
+    </w:p>
+    <w:p>
+      <w:r>
+        <w:drawing>
+          <wp:inline distT="0" distB="0" distL="0" distR="0">
+            <wp:extent cx="8402955" cy="1176655"/>
+            <wp:effectExtent l="0" t="0" r="4445" b="4445"/>
+            <wp:docPr id="22" name="Picture 22"/>
+            <wp:cNvGraphicFramePr>
+              <a:graphicFrameLocks xmlns:a="http://schemas.openxmlformats.org/drawingml/2006/main" noChangeAspect="1"/>
+            </wp:cNvGraphicFramePr>
+            <a:graphic xmlns:a="http://schemas.openxmlformats.org/drawingml/2006/main">
+              <a:graphicData uri="http://schemas.openxmlformats.org/drawingml/2006/picture">
+                <pic:pic xmlns:pic="http://schemas.openxmlformats.org/drawingml/2006/picture">
+                  <pic:nvPicPr>
+                    <pic:cNvPr id="22" name="Picture 22"/>
+                    <pic:cNvPicPr>
+                      <a:picLocks noChangeAspect="1"/>
+                    </pic:cNvPicPr>
+                  </pic:nvPicPr>
+                  <pic:blipFill>
+                    <a:blip r:embed="rId29"/>
+                    <a:stretch>
+                      <a:fillRect/>
+                    </a:stretch>
+                  </pic:blipFill>
+                  <pic:spPr>
+                    <a:xfrm>
+                      <a:off x="0" y="0"/>
+                      <a:ext cx="8402955" cy="1176655"/>
+                    </a:xfrm>
+                    <a:prstGeom prst="rect">
+                      <a:avLst/>
+                    </a:prstGeom>
+                  </pic:spPr>
+                </pic:pic>
+              </a:graphicData>
+            </a:graphic>
+          </wp:inline>
+        </w:drawing>
+      </w:r>
+    </w:p>
+    <w:p/>
+    <w:p/>
+    <w:p>
+      <w:r>
+        <w:drawing>
+          <wp:inline distT="0" distB="0" distL="0" distR="0">
+            <wp:extent cx="5257800" cy="2903855"/>
+            <wp:effectExtent l="0" t="0" r="0" b="4445"/>
+            <wp:docPr id="25" name="Picture 25"/>
+            <wp:cNvGraphicFramePr>
+              <a:graphicFrameLocks xmlns:a="http://schemas.openxmlformats.org/drawingml/2006/main" noChangeAspect="1"/>
+            </wp:cNvGraphicFramePr>
+            <a:graphic xmlns:a="http://schemas.openxmlformats.org/drawingml/2006/main">
+              <a:graphicData uri="http://schemas.openxmlformats.org/drawingml/2006/picture">
+                <pic:pic xmlns:pic="http://schemas.openxmlformats.org/drawingml/2006/picture">
+                  <pic:nvPicPr>
+                    <pic:cNvPr id="25" name="Picture 25"/>
+                    <pic:cNvPicPr>
+                      <a:picLocks noChangeAspect="1"/>
+                    </pic:cNvPicPr>
+                  </pic:nvPicPr>
+                  <pic:blipFill>
+                    <a:blip r:embed="rId30"/>
+                    <a:stretch>
+                      <a:fillRect/>
+                    </a:stretch>
+                  </pic:blipFill>
+                  <pic:spPr>
+                    <a:xfrm>
+                      <a:off x="0" y="0"/>
+                      <a:ext cx="5257800" cy="2903855"/>
+                    </a:xfrm>
+                    <a:prstGeom prst="rect">
+                      <a:avLst/>
+                    </a:prstGeom>
+                  </pic:spPr>
+                </pic:pic>
+              </a:graphicData>
+            </a:graphic>
+          </wp:inline>
+        </w:drawing>
+      </w:r>
+    </w:p>
+    <w:p/>
+    <w:p/>
+    <w:p>
+      <w:r>
+        <w:drawing>
+          <wp:inline distT="0" distB="0" distL="0" distR="0">
+            <wp:extent cx="5943600" cy="3549650"/>
+            <wp:effectExtent l="0" t="0" r="0" b="6350"/>
+            <wp:docPr id="26" name="Picture 26"/>
+            <wp:cNvGraphicFramePr>
+              <a:graphicFrameLocks xmlns:a="http://schemas.openxmlformats.org/drawingml/2006/main" noChangeAspect="1"/>
+            </wp:cNvGraphicFramePr>
+            <a:graphic xmlns:a="http://schemas.openxmlformats.org/drawingml/2006/main">
+              <a:graphicData uri="http://schemas.openxmlformats.org/drawingml/2006/picture">
+                <pic:pic xmlns:pic="http://schemas.openxmlformats.org/drawingml/2006/picture">
+                  <pic:nvPicPr>
+                    <pic:cNvPr id="26" name="Picture 26"/>
+                    <pic:cNvPicPr>
+                      <a:picLocks noChangeAspect="1"/>
+                    </pic:cNvPicPr>
+                  </pic:nvPicPr>
+                  <pic:blipFill>
+                    <a:blip r:embed="rId31"/>
+                    <a:stretch>
+                      <a:fillRect/>
+                    </a:stretch>
+                  </pic:blipFill>
+                  <pic:spPr>
+                    <a:xfrm>
+                      <a:off x="0" y="0"/>
+                      <a:ext cx="5943600" cy="3549650"/>
+                    </a:xfrm>
+                    <a:prstGeom prst="rect">
+                      <a:avLst/>
+                    </a:prstGeom>
+                  </pic:spPr>
+                </pic:pic>
+              </a:graphicData>
+            </a:graphic>
+          </wp:inline>
+        </w:drawing>
+      </w:r>
+    </w:p>
+    <w:p/>
+    <w:p>
+      <w:pPr>
+        <w:rPr>
+          <w:b/>
+          <w:bCs/>
+          <w:sz w:val="22"/>
+          <w:szCs w:val="22"/>
+        </w:rPr>
+      </w:pPr>
+    </w:p>
+    <w:p>
+      <w:pPr>
+        <w:rPr>
+          <w:rFonts w:hint="default"/>
+          <w:b/>
+          <w:bCs/>
+          <w:sz w:val="22"/>
+          <w:szCs w:val="22"/>
+          <w:lang w:val="en-US"/>
+        </w:rPr>
+      </w:pPr>
+      <w:r>
+        <w:rPr>
+          <w:rFonts w:hint="default"/>
+          <w:b/>
+          <w:bCs/>
+          <w:sz w:val="22"/>
+          <w:szCs w:val="22"/>
+          <w:lang w:val="en-US"/>
+        </w:rPr>
+        <w:t>Backup and recovery:</w:t>
+      </w:r>
+    </w:p>
+    <w:p>
+      <w:pPr>
+        <w:rPr>
+          <w:rFonts w:hint="default"/>
+          <w:b/>
+          <w:bCs/>
+          <w:sz w:val="22"/>
+          <w:szCs w:val="22"/>
+          <w:lang w:val="en-US"/>
+        </w:rPr>
+      </w:pPr>
+    </w:p>
+    <w:p>
+      <w:r>
+        <w:drawing>
+          <wp:inline distT="0" distB="0" distL="0" distR="0">
+            <wp:extent cx="4552315" cy="1397000"/>
+            <wp:effectExtent l="0" t="0" r="6985" b="0"/>
+            <wp:docPr id="27" name="Picture 27"/>
+            <wp:cNvGraphicFramePr>
+              <a:graphicFrameLocks xmlns:a="http://schemas.openxmlformats.org/drawingml/2006/main" noChangeAspect="1"/>
+            </wp:cNvGraphicFramePr>
+            <a:graphic xmlns:a="http://schemas.openxmlformats.org/drawingml/2006/main">
+              <a:graphicData uri="http://schemas.openxmlformats.org/drawingml/2006/picture">
+                <pic:pic xmlns:pic="http://schemas.openxmlformats.org/drawingml/2006/picture">
+                  <pic:nvPicPr>
+                    <pic:cNvPr id="27" name="Picture 27"/>
+                    <pic:cNvPicPr>
+                      <a:picLocks noChangeAspect="1"/>
+                    </pic:cNvPicPr>
+                  </pic:nvPicPr>
+                  <pic:blipFill>
+                    <a:blip r:embed="rId32"/>
+                    <a:stretch>
+                      <a:fillRect/>
+                    </a:stretch>
+                  </pic:blipFill>
+                  <pic:spPr>
+                    <a:xfrm>
+                      <a:off x="0" y="0"/>
+                      <a:ext cx="4637721" cy="1423138"/>
+                    </a:xfrm>
+                    <a:prstGeom prst="rect">
+                      <a:avLst/>
+                    </a:prstGeom>
+                  </pic:spPr>
+                </pic:pic>
+              </a:graphicData>
+            </a:graphic>
+          </wp:inline>
+        </w:drawing>
+      </w:r>
+    </w:p>
+    <w:p/>
+    <w:p>
+      <w:pPr>
+        <w:rPr>
+          <w:rFonts w:hint="default"/>
+          <w:lang w:val="en-US"/>
+        </w:rPr>
+      </w:pPr>
+      <w:r>
+        <w:drawing>
+          <wp:inline distT="0" distB="0" distL="0" distR="0">
+            <wp:extent cx="3872865" cy="2945130"/>
+            <wp:effectExtent l="0" t="0" r="635" b="1270"/>
+            <wp:docPr id="28" name="Picture 28"/>
+            <wp:cNvGraphicFramePr>
+              <a:graphicFrameLocks xmlns:a="http://schemas.openxmlformats.org/drawingml/2006/main" noChangeAspect="1"/>
+            </wp:cNvGraphicFramePr>
+            <a:graphic xmlns:a="http://schemas.openxmlformats.org/drawingml/2006/main">
+              <a:graphicData uri="http://schemas.openxmlformats.org/drawingml/2006/picture">
+                <pic:pic xmlns:pic="http://schemas.openxmlformats.org/drawingml/2006/picture">
+                  <pic:nvPicPr>
+                    <pic:cNvPr id="28" name="Picture 28"/>
+                    <pic:cNvPicPr>
+                      <a:picLocks noChangeAspect="1"/>
+                    </pic:cNvPicPr>
+                  </pic:nvPicPr>
+                  <pic:blipFill>
+                    <a:blip r:embed="rId33"/>
+                    <a:stretch>
+                      <a:fillRect/>
+                    </a:stretch>
+                  </pic:blipFill>
+                  <pic:spPr>
+                    <a:xfrm>
+                      <a:off x="0" y="0"/>
+                      <a:ext cx="3924124" cy="2984179"/>
                     </a:xfrm>
                     <a:prstGeom prst="rect">
                       <a:avLst/>

</xml_diff>